<commit_message>
réponses aux questions modifiés
</commit_message>
<xml_diff>
--- a/Réponses.docx
+++ b/Réponses.docx
@@ -69,7 +69,52 @@
           <w:szCs w:val="24"/>
           <w:lang w:val="fr-CA"/>
         </w:rPr>
-        <w:t xml:space="preserve">Dans ce laboratoire, nous utilisons la méthode ‘hasCode()’ de Java pour générer un ‘hashcode’ à chacune de nos valeurs. Ce ‘hashcode’ est par la suite utilisé pour générer une clé et ainsi placer nos données à l’intérieur des tables. </w:t>
+        <w:t>Dans ce laboratoire, nous utilisons la méthode ‘hasCode()’ de Java pour générer un ‘hashcode’ à chacune de nos valeurs. Ce ‘hashcode’ est par la suite utilisé pour générer une clé</w:t>
+      </w:r>
+      <w:r>
+        <w:rPr>
+          <w:rFonts w:ascii="Times New Roman" w:hAnsi="Times New Roman" w:cs="Times New Roman"/>
+          <w:sz w:val="24"/>
+          <w:szCs w:val="24"/>
+          <w:lang w:val="fr-CA"/>
+        </w:rPr>
+        <w:t>,</w:t>
+      </w:r>
+      <w:r>
+        <w:rPr>
+          <w:rFonts w:ascii="Times New Roman" w:hAnsi="Times New Roman" w:cs="Times New Roman"/>
+          <w:sz w:val="24"/>
+          <w:szCs w:val="24"/>
+          <w:lang w:val="fr-CA"/>
+        </w:rPr>
+        <w:t xml:space="preserve"> qui est placé à l’intérieur d’un int</w:t>
+      </w:r>
+      <w:r>
+        <w:rPr>
+          <w:rFonts w:ascii="Times New Roman" w:hAnsi="Times New Roman" w:cs="Times New Roman"/>
+          <w:sz w:val="24"/>
+          <w:szCs w:val="24"/>
+          <w:lang w:val="fr-CA"/>
+        </w:rPr>
+        <w:t xml:space="preserve"> de 16 bits</w:t>
+      </w:r>
+      <w:r>
+        <w:rPr>
+          <w:rFonts w:ascii="Times New Roman" w:hAnsi="Times New Roman" w:cs="Times New Roman"/>
+          <w:sz w:val="24"/>
+          <w:szCs w:val="24"/>
+          <w:lang w:val="fr-CA"/>
+        </w:rPr>
+        <w:t xml:space="preserve">, pour </w:t>
+      </w:r>
+      <w:r>
+        <w:rPr>
+          <w:rFonts w:ascii="Times New Roman" w:hAnsi="Times New Roman" w:cs="Times New Roman"/>
+          <w:sz w:val="24"/>
+          <w:szCs w:val="24"/>
+          <w:lang w:val="fr-CA"/>
+        </w:rPr>
+        <w:t xml:space="preserve">placer nos données à l’intérieur des tables. </w:t>
       </w:r>
       <w:r>
         <w:rPr>
@@ -91,16 +136,6 @@
       </w:r>
       <w:bookmarkStart w:id="0" w:name="_GoBack"/>
       <w:bookmarkEnd w:id="0"/>
-    </w:p>
-    <w:p>
-      <w:pPr>
-        <w:rPr>
-          <w:rFonts w:ascii="Times New Roman" w:hAnsi="Times New Roman" w:cs="Times New Roman"/>
-          <w:sz w:val="24"/>
-          <w:szCs w:val="24"/>
-          <w:lang w:val="fr-CA"/>
-        </w:rPr>
-      </w:pPr>
     </w:p>
     <w:p>
       <w:pPr>

</xml_diff>